<commit_message>
Downloaded phylogeny composition data from IMG files of combined assemblies. Updated paper outline based on Trina's comments.
</commit_message>
<xml_diff>
--- a/paper_outline.docx
+++ b/paper_outline.docx
@@ -310,6 +310,28 @@
     </w:p>
     <w:p>
       <w:pPr>
+        <w:pStyle w:val="ListParagraph"/>
+        <w:numPr>
+          <w:ilvl w:val="0"/>
+          <w:numId w:val="1"/>
+        </w:numPr>
+        <w:rPr>
+          <w:rFonts w:ascii="Times New Roman" w:hAnsi="Times New Roman" w:cs="Times New Roman"/>
+          <w:sz w:val="24"/>
+          <w:szCs w:val="24"/>
+        </w:rPr>
+      </w:pPr>
+      <w:r>
+        <w:rPr>
+          <w:rFonts w:ascii="Times New Roman" w:hAnsi="Times New Roman" w:cs="Times New Roman"/>
+          <w:sz w:val="24"/>
+          <w:szCs w:val="24"/>
+        </w:rPr>
+        <w:t>Comparison to other genomes?</w:t>
+      </w:r>
+    </w:p>
+    <w:p>
+      <w:pPr>
         <w:rPr>
           <w:rFonts w:ascii="Times New Roman" w:hAnsi="Times New Roman" w:cs="Times New Roman"/>
           <w:sz w:val="24"/>
@@ -440,6 +462,32 @@
         </w:rPr>
         <w:t xml:space="preserve"> use the reductive TCA cycle (more commonly seen in extreme environments)</w:t>
       </w:r>
+      <w:r>
+        <w:rPr>
+          <w:rFonts w:ascii="Times New Roman" w:hAnsi="Times New Roman" w:cs="Times New Roman"/>
+          <w:sz w:val="24"/>
+          <w:szCs w:val="24"/>
+        </w:rPr>
+        <w:t xml:space="preserve"> (well characterized in cultured </w:t>
+      </w:r>
+      <w:proofErr w:type="spellStart"/>
+      <w:r>
+        <w:rPr>
+          <w:rFonts w:ascii="Times New Roman" w:hAnsi="Times New Roman" w:cs="Times New Roman"/>
+          <w:sz w:val="24"/>
+          <w:szCs w:val="24"/>
+        </w:rPr>
+        <w:t>Chlorobi</w:t>
+      </w:r>
+      <w:proofErr w:type="spellEnd"/>
+      <w:r>
+        <w:rPr>
+          <w:rFonts w:ascii="Times New Roman" w:hAnsi="Times New Roman" w:cs="Times New Roman"/>
+          <w:sz w:val="24"/>
+          <w:szCs w:val="24"/>
+        </w:rPr>
+        <w:t>)</w:t>
+      </w:r>
     </w:p>
     <w:p>
       <w:pPr>
@@ -503,28 +551,6 @@
       <w:pPr>
         <w:pStyle w:val="ListParagraph"/>
         <w:numPr>
-          <w:ilvl w:val="0"/>
-          <w:numId w:val="2"/>
-        </w:numPr>
-        <w:rPr>
-          <w:rFonts w:ascii="Times New Roman" w:hAnsi="Times New Roman" w:cs="Times New Roman"/>
-          <w:sz w:val="24"/>
-          <w:szCs w:val="24"/>
-        </w:rPr>
-      </w:pPr>
-      <w:r>
-        <w:rPr>
-          <w:rFonts w:ascii="Times New Roman" w:hAnsi="Times New Roman" w:cs="Times New Roman"/>
-          <w:sz w:val="24"/>
-          <w:szCs w:val="24"/>
-        </w:rPr>
-        <w:t>One-carbon compound metabolism</w:t>
-      </w:r>
-    </w:p>
-    <w:p>
-      <w:pPr>
-        <w:pStyle w:val="ListParagraph"/>
-        <w:numPr>
           <w:ilvl w:val="1"/>
           <w:numId w:val="2"/>
         </w:numPr>
@@ -534,6 +560,14 @@
           <w:szCs w:val="24"/>
         </w:rPr>
       </w:pPr>
+      <w:r>
+        <w:rPr>
+          <w:rFonts w:ascii="Times New Roman" w:hAnsi="Times New Roman" w:cs="Times New Roman"/>
+          <w:sz w:val="24"/>
+          <w:szCs w:val="24"/>
+        </w:rPr>
+        <w:t xml:space="preserve">Aerobic </w:t>
+      </w:r>
       <w:proofErr w:type="spellStart"/>
       <w:r>
         <w:rPr>
@@ -541,7 +575,7 @@
           <w:sz w:val="24"/>
           <w:szCs w:val="24"/>
         </w:rPr>
-        <w:t>Methylococcales</w:t>
+        <w:t>anoxygenic</w:t>
       </w:r>
       <w:proofErr w:type="spellEnd"/>
       <w:r>
@@ -550,25 +584,29 @@
           <w:sz w:val="24"/>
           <w:szCs w:val="24"/>
         </w:rPr>
-        <w:t xml:space="preserve"> and </w:t>
-      </w:r>
-      <w:proofErr w:type="spellStart"/>
-      <w:r>
-        <w:rPr>
-          <w:rFonts w:ascii="Times New Roman" w:hAnsi="Times New Roman" w:cs="Times New Roman"/>
-          <w:sz w:val="24"/>
-          <w:szCs w:val="24"/>
-        </w:rPr>
-        <w:t>Methylophilales</w:t>
-      </w:r>
-      <w:proofErr w:type="spellEnd"/>
-      <w:r>
-        <w:rPr>
-          <w:rFonts w:ascii="Times New Roman" w:hAnsi="Times New Roman" w:cs="Times New Roman"/>
-          <w:sz w:val="24"/>
-          <w:szCs w:val="24"/>
-        </w:rPr>
-        <w:t xml:space="preserve"> found in both lakes</w:t>
+        <w:t xml:space="preserve"> photosynthesis?</w:t>
+      </w:r>
+    </w:p>
+    <w:p>
+      <w:pPr>
+        <w:pStyle w:val="ListParagraph"/>
+        <w:numPr>
+          <w:ilvl w:val="0"/>
+          <w:numId w:val="2"/>
+        </w:numPr>
+        <w:rPr>
+          <w:rFonts w:ascii="Times New Roman" w:hAnsi="Times New Roman" w:cs="Times New Roman"/>
+          <w:sz w:val="24"/>
+          <w:szCs w:val="24"/>
+        </w:rPr>
+      </w:pPr>
+      <w:r>
+        <w:rPr>
+          <w:rFonts w:ascii="Times New Roman" w:hAnsi="Times New Roman" w:cs="Times New Roman"/>
+          <w:sz w:val="24"/>
+          <w:szCs w:val="24"/>
+        </w:rPr>
+        <w:t>One-carbon compound metabolism</w:t>
       </w:r>
     </w:p>
     <w:p>
@@ -600,7 +638,7 @@
           <w:sz w:val="24"/>
           <w:szCs w:val="24"/>
         </w:rPr>
-        <w:t xml:space="preserve"> consumes methane, also has nitrogen fixation. </w:t>
+        <w:t xml:space="preserve"> and </w:t>
       </w:r>
       <w:proofErr w:type="spellStart"/>
       <w:r>
@@ -618,7 +656,7 @@
           <w:sz w:val="24"/>
           <w:szCs w:val="24"/>
         </w:rPr>
-        <w:t xml:space="preserve"> cannot use methylamines like previously cultivated strains</w:t>
+        <w:t xml:space="preserve"> found in both lakes</w:t>
       </w:r>
     </w:p>
     <w:p>
@@ -634,35 +672,41 @@
           <w:szCs w:val="24"/>
         </w:rPr>
       </w:pPr>
-      <w:r>
-        <w:rPr>
-          <w:rFonts w:ascii="Times New Roman" w:hAnsi="Times New Roman" w:cs="Times New Roman"/>
-          <w:sz w:val="24"/>
-          <w:szCs w:val="24"/>
-        </w:rPr>
-        <w:t>Incorporate read coverage data showing abundance over time?</w:t>
-      </w:r>
-    </w:p>
-    <w:p>
-      <w:pPr>
-        <w:pStyle w:val="ListParagraph"/>
-        <w:numPr>
-          <w:ilvl w:val="0"/>
-          <w:numId w:val="2"/>
-        </w:numPr>
-        <w:rPr>
-          <w:rFonts w:ascii="Times New Roman" w:hAnsi="Times New Roman" w:cs="Times New Roman"/>
-          <w:sz w:val="24"/>
-          <w:szCs w:val="24"/>
-        </w:rPr>
-      </w:pPr>
-      <w:r>
-        <w:rPr>
-          <w:rFonts w:ascii="Times New Roman" w:hAnsi="Times New Roman" w:cs="Times New Roman"/>
-          <w:sz w:val="24"/>
-          <w:szCs w:val="24"/>
-        </w:rPr>
-        <w:t>Nitrogen metabolism</w:t>
+      <w:proofErr w:type="spellStart"/>
+      <w:r>
+        <w:rPr>
+          <w:rFonts w:ascii="Times New Roman" w:hAnsi="Times New Roman" w:cs="Times New Roman"/>
+          <w:sz w:val="24"/>
+          <w:szCs w:val="24"/>
+        </w:rPr>
+        <w:t>Methylococcales</w:t>
+      </w:r>
+      <w:proofErr w:type="spellEnd"/>
+      <w:r>
+        <w:rPr>
+          <w:rFonts w:ascii="Times New Roman" w:hAnsi="Times New Roman" w:cs="Times New Roman"/>
+          <w:sz w:val="24"/>
+          <w:szCs w:val="24"/>
+        </w:rPr>
+        <w:t xml:space="preserve"> consumes methane, also has nitrogen fixation. </w:t>
+      </w:r>
+      <w:proofErr w:type="spellStart"/>
+      <w:r>
+        <w:rPr>
+          <w:rFonts w:ascii="Times New Roman" w:hAnsi="Times New Roman" w:cs="Times New Roman"/>
+          <w:sz w:val="24"/>
+          <w:szCs w:val="24"/>
+        </w:rPr>
+        <w:t>Methylophilales</w:t>
+      </w:r>
+      <w:proofErr w:type="spellEnd"/>
+      <w:r>
+        <w:rPr>
+          <w:rFonts w:ascii="Times New Roman" w:hAnsi="Times New Roman" w:cs="Times New Roman"/>
+          <w:sz w:val="24"/>
+          <w:szCs w:val="24"/>
+        </w:rPr>
+        <w:t xml:space="preserve"> cannot use methylamines like previously cultivated strains</w:t>
       </w:r>
     </w:p>
     <w:p>
@@ -684,7 +728,29 @@
           <w:sz w:val="24"/>
           <w:szCs w:val="24"/>
         </w:rPr>
-        <w:t>Nitrogen fixation is only found in Cyanobacteria in Mendota, but is phylogenetically widespread in Trout Bog</w:t>
+        <w:t>Incorporate read coverage data showing abundance over time?</w:t>
+      </w:r>
+    </w:p>
+    <w:p>
+      <w:pPr>
+        <w:pStyle w:val="ListParagraph"/>
+        <w:numPr>
+          <w:ilvl w:val="0"/>
+          <w:numId w:val="2"/>
+        </w:numPr>
+        <w:rPr>
+          <w:rFonts w:ascii="Times New Roman" w:hAnsi="Times New Roman" w:cs="Times New Roman"/>
+          <w:sz w:val="24"/>
+          <w:szCs w:val="24"/>
+        </w:rPr>
+      </w:pPr>
+      <w:r>
+        <w:rPr>
+          <w:rFonts w:ascii="Times New Roman" w:hAnsi="Times New Roman" w:cs="Times New Roman"/>
+          <w:sz w:val="24"/>
+          <w:szCs w:val="24"/>
+        </w:rPr>
+        <w:t>Nitrogen metabolism</w:t>
       </w:r>
     </w:p>
     <w:p>
@@ -706,7 +772,7 @@
           <w:sz w:val="24"/>
           <w:szCs w:val="24"/>
         </w:rPr>
-        <w:t>Urea cycle is the most common method of acquiring nitrogen in both lakes</w:t>
+        <w:t>Nitrogen fixation is only found in Cyanobacteria in Mendota, but is phylogenetically widespread in Trout Bog</w:t>
       </w:r>
     </w:p>
     <w:p>
@@ -728,29 +794,7 @@
           <w:sz w:val="24"/>
           <w:szCs w:val="24"/>
         </w:rPr>
-        <w:t>Polyamine synthesis (putrescine and spermidine) common and widely distributed across taxa in both lakes</w:t>
-      </w:r>
-    </w:p>
-    <w:p>
-      <w:pPr>
-        <w:pStyle w:val="ListParagraph"/>
-        <w:numPr>
-          <w:ilvl w:val="0"/>
-          <w:numId w:val="2"/>
-        </w:numPr>
-        <w:rPr>
-          <w:rFonts w:ascii="Times New Roman" w:hAnsi="Times New Roman" w:cs="Times New Roman"/>
-          <w:sz w:val="24"/>
-          <w:szCs w:val="24"/>
-        </w:rPr>
-      </w:pPr>
-      <w:r>
-        <w:rPr>
-          <w:rFonts w:ascii="Times New Roman" w:hAnsi="Times New Roman" w:cs="Times New Roman"/>
-          <w:sz w:val="24"/>
-          <w:szCs w:val="24"/>
-        </w:rPr>
-        <w:t>Polysaccharide degradation</w:t>
+        <w:t>Urea cycle is the most common method of acquiring nitrogen in both lakes</w:t>
       </w:r>
     </w:p>
     <w:p>
@@ -772,25 +816,29 @@
           <w:sz w:val="24"/>
           <w:szCs w:val="24"/>
         </w:rPr>
-        <w:t xml:space="preserve">Cellulose degradation – Cyanobacteria in Mendota, </w:t>
-      </w:r>
-      <w:proofErr w:type="spellStart"/>
-      <w:r>
-        <w:rPr>
-          <w:rFonts w:ascii="Times New Roman" w:hAnsi="Times New Roman" w:cs="Times New Roman"/>
-          <w:sz w:val="24"/>
-          <w:szCs w:val="24"/>
-        </w:rPr>
-        <w:t>Rickettsiales</w:t>
-      </w:r>
-      <w:proofErr w:type="spellEnd"/>
-      <w:r>
-        <w:rPr>
-          <w:rFonts w:ascii="Times New Roman" w:hAnsi="Times New Roman" w:cs="Times New Roman"/>
-          <w:sz w:val="24"/>
-          <w:szCs w:val="24"/>
-        </w:rPr>
-        <w:t xml:space="preserve"> in Trout Bog. Not common in either lake</w:t>
+        <w:t>Polyamine synthesis (putrescine and spermidine) common and widely distributed across taxa in both lakes</w:t>
+      </w:r>
+    </w:p>
+    <w:p>
+      <w:pPr>
+        <w:pStyle w:val="ListParagraph"/>
+        <w:numPr>
+          <w:ilvl w:val="0"/>
+          <w:numId w:val="2"/>
+        </w:numPr>
+        <w:rPr>
+          <w:rFonts w:ascii="Times New Roman" w:hAnsi="Times New Roman" w:cs="Times New Roman"/>
+          <w:sz w:val="24"/>
+          <w:szCs w:val="24"/>
+        </w:rPr>
+      </w:pPr>
+      <w:r>
+        <w:rPr>
+          <w:rFonts w:ascii="Times New Roman" w:hAnsi="Times New Roman" w:cs="Times New Roman"/>
+          <w:sz w:val="24"/>
+          <w:szCs w:val="24"/>
+        </w:rPr>
+        <w:t>Polysaccharide degradation</w:t>
       </w:r>
     </w:p>
     <w:p>
@@ -806,6 +854,15 @@
           <w:szCs w:val="24"/>
         </w:rPr>
       </w:pPr>
+      <w:r>
+        <w:rPr>
+          <w:rFonts w:ascii="Times New Roman" w:hAnsi="Times New Roman" w:cs="Times New Roman"/>
+          <w:sz w:val="24"/>
+          <w:szCs w:val="24"/>
+        </w:rPr>
+        <w:lastRenderedPageBreak/>
+        <w:t xml:space="preserve">Cellulose degradation – Cyanobacteria in Mendota, </w:t>
+      </w:r>
       <w:proofErr w:type="spellStart"/>
       <w:r>
         <w:rPr>
@@ -813,7 +870,7 @@
           <w:sz w:val="24"/>
           <w:szCs w:val="24"/>
         </w:rPr>
-        <w:t>Bacteroidetes</w:t>
+        <w:t>Rickettsiales</w:t>
       </w:r>
       <w:proofErr w:type="spellEnd"/>
       <w:r>
@@ -822,7 +879,7 @@
           <w:sz w:val="24"/>
           <w:szCs w:val="24"/>
         </w:rPr>
-        <w:t xml:space="preserve"> degrades chitin in both lakes</w:t>
+        <w:t xml:space="preserve"> in Trout Bog. Not common in either lake</w:t>
       </w:r>
     </w:p>
     <w:p>
@@ -838,15 +895,6 @@
           <w:szCs w:val="24"/>
         </w:rPr>
       </w:pPr>
-      <w:r>
-        <w:rPr>
-          <w:rFonts w:ascii="Times New Roman" w:hAnsi="Times New Roman" w:cs="Times New Roman"/>
-          <w:sz w:val="24"/>
-          <w:szCs w:val="24"/>
-        </w:rPr>
-        <w:lastRenderedPageBreak/>
-        <w:t xml:space="preserve">Number of starch degraders in Mendota and Trout Bog hypo, but not Trout Bog epi. Mainly Cyanobacteria, </w:t>
-      </w:r>
       <w:proofErr w:type="spellStart"/>
       <w:r>
         <w:rPr>
@@ -854,23 +902,7 @@
           <w:sz w:val="24"/>
           <w:szCs w:val="24"/>
         </w:rPr>
-        <w:t>Bactero</w:t>
-      </w:r>
-      <w:r>
-        <w:rPr>
-          <w:rFonts w:ascii="Times New Roman" w:hAnsi="Times New Roman" w:cs="Times New Roman"/>
-          <w:sz w:val="24"/>
-          <w:szCs w:val="24"/>
-        </w:rPr>
-        <w:t>i</w:t>
-      </w:r>
-      <w:r>
-        <w:rPr>
-          <w:rFonts w:ascii="Times New Roman" w:hAnsi="Times New Roman" w:cs="Times New Roman"/>
-          <w:sz w:val="24"/>
-          <w:szCs w:val="24"/>
-        </w:rPr>
-        <w:t>detes</w:t>
+        <w:t>Bacteroidetes</w:t>
       </w:r>
       <w:proofErr w:type="spellEnd"/>
       <w:r>
@@ -879,47 +911,7 @@
           <w:sz w:val="24"/>
           <w:szCs w:val="24"/>
         </w:rPr>
-        <w:t xml:space="preserve">, and </w:t>
-      </w:r>
-      <w:proofErr w:type="spellStart"/>
-      <w:r>
-        <w:rPr>
-          <w:rFonts w:ascii="Times New Roman" w:hAnsi="Times New Roman" w:cs="Times New Roman"/>
-          <w:sz w:val="24"/>
-          <w:szCs w:val="24"/>
-        </w:rPr>
-        <w:t>Verrucomicrobia</w:t>
-      </w:r>
-      <w:proofErr w:type="spellEnd"/>
-      <w:r>
-        <w:rPr>
-          <w:rFonts w:ascii="Times New Roman" w:hAnsi="Times New Roman" w:cs="Times New Roman"/>
-          <w:sz w:val="24"/>
-          <w:szCs w:val="24"/>
-        </w:rPr>
-        <w:t>.</w:t>
-      </w:r>
-    </w:p>
-    <w:p>
-      <w:pPr>
-        <w:pStyle w:val="ListParagraph"/>
-        <w:numPr>
-          <w:ilvl w:val="0"/>
-          <w:numId w:val="2"/>
-        </w:numPr>
-        <w:rPr>
-          <w:rFonts w:ascii="Times New Roman" w:hAnsi="Times New Roman" w:cs="Times New Roman"/>
-          <w:sz w:val="24"/>
-          <w:szCs w:val="24"/>
-        </w:rPr>
-      </w:pPr>
-      <w:r>
-        <w:rPr>
-          <w:rFonts w:ascii="Times New Roman" w:hAnsi="Times New Roman" w:cs="Times New Roman"/>
-          <w:sz w:val="24"/>
-          <w:szCs w:val="24"/>
-        </w:rPr>
-        <w:t>Sulfur metabolism</w:t>
+        <w:t xml:space="preserve"> degrades chitin in both lakes</w:t>
       </w:r>
     </w:p>
     <w:p>
@@ -941,7 +933,81 @@
           <w:sz w:val="24"/>
           <w:szCs w:val="24"/>
         </w:rPr>
-        <w:t>Sulfur reduction and thiosulfate disproportionation found in both lakes, in many taxa</w:t>
+        <w:t xml:space="preserve">Number of starch degraders in Mendota and Trout Bog hypo, but not Trout Bog epi. Mainly Cyanobacteria, </w:t>
+      </w:r>
+      <w:proofErr w:type="spellStart"/>
+      <w:r>
+        <w:rPr>
+          <w:rFonts w:ascii="Times New Roman" w:hAnsi="Times New Roman" w:cs="Times New Roman"/>
+          <w:sz w:val="24"/>
+          <w:szCs w:val="24"/>
+        </w:rPr>
+        <w:t>Bactero</w:t>
+      </w:r>
+      <w:r>
+        <w:rPr>
+          <w:rFonts w:ascii="Times New Roman" w:hAnsi="Times New Roman" w:cs="Times New Roman"/>
+          <w:sz w:val="24"/>
+          <w:szCs w:val="24"/>
+        </w:rPr>
+        <w:t>i</w:t>
+      </w:r>
+      <w:r>
+        <w:rPr>
+          <w:rFonts w:ascii="Times New Roman" w:hAnsi="Times New Roman" w:cs="Times New Roman"/>
+          <w:sz w:val="24"/>
+          <w:szCs w:val="24"/>
+        </w:rPr>
+        <w:t>detes</w:t>
+      </w:r>
+      <w:proofErr w:type="spellEnd"/>
+      <w:r>
+        <w:rPr>
+          <w:rFonts w:ascii="Times New Roman" w:hAnsi="Times New Roman" w:cs="Times New Roman"/>
+          <w:sz w:val="24"/>
+          <w:szCs w:val="24"/>
+        </w:rPr>
+        <w:t xml:space="preserve">, and </w:t>
+      </w:r>
+      <w:proofErr w:type="spellStart"/>
+      <w:r>
+        <w:rPr>
+          <w:rFonts w:ascii="Times New Roman" w:hAnsi="Times New Roman" w:cs="Times New Roman"/>
+          <w:sz w:val="24"/>
+          <w:szCs w:val="24"/>
+        </w:rPr>
+        <w:t>Verrucomicrobia</w:t>
+      </w:r>
+      <w:proofErr w:type="spellEnd"/>
+      <w:r>
+        <w:rPr>
+          <w:rFonts w:ascii="Times New Roman" w:hAnsi="Times New Roman" w:cs="Times New Roman"/>
+          <w:sz w:val="24"/>
+          <w:szCs w:val="24"/>
+        </w:rPr>
+        <w:t>.</w:t>
+      </w:r>
+    </w:p>
+    <w:p>
+      <w:pPr>
+        <w:pStyle w:val="ListParagraph"/>
+        <w:numPr>
+          <w:ilvl w:val="0"/>
+          <w:numId w:val="2"/>
+        </w:numPr>
+        <w:rPr>
+          <w:rFonts w:ascii="Times New Roman" w:hAnsi="Times New Roman" w:cs="Times New Roman"/>
+          <w:sz w:val="24"/>
+          <w:szCs w:val="24"/>
+        </w:rPr>
+      </w:pPr>
+      <w:r>
+        <w:rPr>
+          <w:rFonts w:ascii="Times New Roman" w:hAnsi="Times New Roman" w:cs="Times New Roman"/>
+          <w:sz w:val="24"/>
+          <w:szCs w:val="24"/>
+        </w:rPr>
+        <w:t>Sulfur metabolism</w:t>
       </w:r>
     </w:p>
     <w:p>
@@ -963,6 +1029,28 @@
           <w:sz w:val="24"/>
           <w:szCs w:val="24"/>
         </w:rPr>
+        <w:t>Sulfur reduction and thiosulfate disproportionation found in both lakes, in many taxa</w:t>
+      </w:r>
+    </w:p>
+    <w:p>
+      <w:pPr>
+        <w:pStyle w:val="ListParagraph"/>
+        <w:numPr>
+          <w:ilvl w:val="1"/>
+          <w:numId w:val="2"/>
+        </w:numPr>
+        <w:rPr>
+          <w:rFonts w:ascii="Times New Roman" w:hAnsi="Times New Roman" w:cs="Times New Roman"/>
+          <w:sz w:val="24"/>
+          <w:szCs w:val="24"/>
+        </w:rPr>
+      </w:pPr>
+      <w:r>
+        <w:rPr>
+          <w:rFonts w:ascii="Times New Roman" w:hAnsi="Times New Roman" w:cs="Times New Roman"/>
+          <w:sz w:val="24"/>
+          <w:szCs w:val="24"/>
+        </w:rPr>
         <w:t>Sulfur oxidation rare in Mendota, common in Trout Bog</w:t>
       </w:r>
     </w:p>
@@ -1035,6 +1123,14 @@
         </w:rPr>
         <w:t>Many functions are widely dispersed across phylogeny.</w:t>
       </w:r>
+      <w:r>
+        <w:rPr>
+          <w:rFonts w:ascii="Times New Roman" w:hAnsi="Times New Roman" w:cs="Times New Roman"/>
+          <w:sz w:val="24"/>
+          <w:szCs w:val="24"/>
+        </w:rPr>
+        <w:t xml:space="preserve"> (Which are not?)</w:t>
+      </w:r>
     </w:p>
     <w:p>
       <w:pPr>
@@ -1064,109 +1160,143 @@
           <w:szCs w:val="24"/>
         </w:rPr>
         <w:t xml:space="preserve"> based on using reductive TCA vs CBB. </w:t>
+      </w:r>
+    </w:p>
+    <w:p>
+      <w:pPr>
+        <w:pStyle w:val="ListParagraph"/>
+        <w:numPr>
+          <w:ilvl w:val="0"/>
+          <w:numId w:val="1"/>
+        </w:numPr>
+        <w:rPr>
+          <w:rFonts w:ascii="Times New Roman" w:hAnsi="Times New Roman" w:cs="Times New Roman"/>
+          <w:sz w:val="24"/>
+          <w:szCs w:val="24"/>
+        </w:rPr>
+      </w:pPr>
+      <w:r>
+        <w:rPr>
+          <w:rFonts w:ascii="Times New Roman" w:hAnsi="Times New Roman" w:cs="Times New Roman"/>
+          <w:sz w:val="24"/>
+          <w:szCs w:val="24"/>
+        </w:rPr>
+        <w:t xml:space="preserve">Despite larger methane emissions from </w:t>
+      </w:r>
+      <w:r>
+        <w:rPr>
+          <w:rFonts w:ascii="Times New Roman" w:hAnsi="Times New Roman" w:cs="Times New Roman"/>
+          <w:sz w:val="24"/>
+          <w:szCs w:val="24"/>
+        </w:rPr>
+        <w:t>bog lakes, one carbon compound metabolism is present in both lakes. Emphasizes importance of freshwater in global carbon cycling.</w:t>
+      </w:r>
+      <w:r>
+        <w:rPr>
+          <w:rFonts w:ascii="Times New Roman" w:hAnsi="Times New Roman" w:cs="Times New Roman"/>
+          <w:sz w:val="24"/>
+          <w:szCs w:val="24"/>
+        </w:rPr>
+        <w:t xml:space="preserve"> (</w:t>
+      </w:r>
+      <w:proofErr w:type="gramStart"/>
+      <w:r>
+        <w:rPr>
+          <w:rFonts w:ascii="Times New Roman" w:hAnsi="Times New Roman" w:cs="Times New Roman"/>
+          <w:sz w:val="24"/>
+          <w:szCs w:val="24"/>
+        </w:rPr>
+        <w:t>and</w:t>
+      </w:r>
+      <w:proofErr w:type="gramEnd"/>
+      <w:r>
+        <w:rPr>
+          <w:rFonts w:ascii="Times New Roman" w:hAnsi="Times New Roman" w:cs="Times New Roman"/>
+          <w:sz w:val="24"/>
+          <w:szCs w:val="24"/>
+        </w:rPr>
+        <w:t xml:space="preserve"> physics?)</w:t>
+      </w:r>
+    </w:p>
+    <w:p>
+      <w:pPr>
+        <w:pStyle w:val="ListParagraph"/>
+        <w:numPr>
+          <w:ilvl w:val="0"/>
+          <w:numId w:val="1"/>
+        </w:numPr>
+        <w:rPr>
+          <w:rFonts w:ascii="Times New Roman" w:hAnsi="Times New Roman" w:cs="Times New Roman"/>
+          <w:sz w:val="24"/>
+          <w:szCs w:val="24"/>
+        </w:rPr>
+      </w:pPr>
+      <w:r>
+        <w:rPr>
+          <w:rFonts w:ascii="Times New Roman" w:hAnsi="Times New Roman" w:cs="Times New Roman"/>
+          <w:sz w:val="24"/>
+          <w:szCs w:val="24"/>
+        </w:rPr>
+        <w:t>Mendota’s only nitrogen fixers are Cyanobacteria. This could contribute to bloom even</w:t>
+      </w:r>
+      <w:r>
+        <w:rPr>
+          <w:rFonts w:ascii="Times New Roman" w:hAnsi="Times New Roman" w:cs="Times New Roman"/>
+          <w:sz w:val="24"/>
+          <w:szCs w:val="24"/>
+        </w:rPr>
+        <w:t>ts when nitrogen levels drop (cite Lucas’ paper)</w:t>
+      </w:r>
+    </w:p>
+    <w:p>
+      <w:pPr>
+        <w:pStyle w:val="ListParagraph"/>
+        <w:numPr>
+          <w:ilvl w:val="0"/>
+          <w:numId w:val="1"/>
+        </w:numPr>
+        <w:rPr>
+          <w:rFonts w:ascii="Times New Roman" w:hAnsi="Times New Roman" w:cs="Times New Roman"/>
+          <w:sz w:val="24"/>
+          <w:szCs w:val="24"/>
+        </w:rPr>
+      </w:pPr>
+      <w:r>
+        <w:rPr>
+          <w:rFonts w:ascii="Times New Roman" w:hAnsi="Times New Roman" w:cs="Times New Roman"/>
+          <w:sz w:val="24"/>
+          <w:szCs w:val="24"/>
+        </w:rPr>
+        <w:t>Sulfur oxidation is an important process in Trout Bog and less important in Mendota. Could be due to high levels of hydrogen sulfide in bogs (related to iron/</w:t>
+      </w:r>
+      <w:proofErr w:type="spellStart"/>
+      <w:r>
+        <w:rPr>
+          <w:rFonts w:ascii="Times New Roman" w:hAnsi="Times New Roman" w:cs="Times New Roman"/>
+          <w:sz w:val="24"/>
+          <w:szCs w:val="24"/>
+        </w:rPr>
+        <w:t>humic</w:t>
+      </w:r>
+      <w:proofErr w:type="spellEnd"/>
+      <w:r>
+        <w:rPr>
+          <w:rFonts w:ascii="Times New Roman" w:hAnsi="Times New Roman" w:cs="Times New Roman"/>
+          <w:sz w:val="24"/>
+          <w:szCs w:val="24"/>
+        </w:rPr>
+        <w:t xml:space="preserve"> electron transfer?) or due to higher energy electron sources in Mendota.</w:t>
+      </w:r>
+      <w:r>
+        <w:rPr>
+          <w:rFonts w:ascii="Times New Roman" w:hAnsi="Times New Roman" w:cs="Times New Roman"/>
+          <w:sz w:val="24"/>
+          <w:szCs w:val="24"/>
+        </w:rPr>
+        <w:t xml:space="preserve"> (What S species are in Trout Bog vs Mendota?)</w:t>
       </w:r>
       <w:bookmarkStart w:id="0" w:name="_GoBack"/>
       <w:bookmarkEnd w:id="0"/>
-    </w:p>
-    <w:p>
-      <w:pPr>
-        <w:pStyle w:val="ListParagraph"/>
-        <w:numPr>
-          <w:ilvl w:val="0"/>
-          <w:numId w:val="1"/>
-        </w:numPr>
-        <w:rPr>
-          <w:rFonts w:ascii="Times New Roman" w:hAnsi="Times New Roman" w:cs="Times New Roman"/>
-          <w:sz w:val="24"/>
-          <w:szCs w:val="24"/>
-        </w:rPr>
-      </w:pPr>
-      <w:r>
-        <w:rPr>
-          <w:rFonts w:ascii="Times New Roman" w:hAnsi="Times New Roman" w:cs="Times New Roman"/>
-          <w:sz w:val="24"/>
-          <w:szCs w:val="24"/>
-        </w:rPr>
-        <w:t xml:space="preserve">Despite larger methane emissions from </w:t>
-      </w:r>
-      <w:r>
-        <w:rPr>
-          <w:rFonts w:ascii="Times New Roman" w:hAnsi="Times New Roman" w:cs="Times New Roman"/>
-          <w:sz w:val="24"/>
-          <w:szCs w:val="24"/>
-        </w:rPr>
-        <w:t>bog lakes, one carbon compound metabolism is present in both lakes. Emphasizes importance of freshwater in global carbon cycling.</w:t>
-      </w:r>
-    </w:p>
-    <w:p>
-      <w:pPr>
-        <w:pStyle w:val="ListParagraph"/>
-        <w:numPr>
-          <w:ilvl w:val="0"/>
-          <w:numId w:val="1"/>
-        </w:numPr>
-        <w:rPr>
-          <w:rFonts w:ascii="Times New Roman" w:hAnsi="Times New Roman" w:cs="Times New Roman"/>
-          <w:sz w:val="24"/>
-          <w:szCs w:val="24"/>
-        </w:rPr>
-      </w:pPr>
-      <w:r>
-        <w:rPr>
-          <w:rFonts w:ascii="Times New Roman" w:hAnsi="Times New Roman" w:cs="Times New Roman"/>
-          <w:sz w:val="24"/>
-          <w:szCs w:val="24"/>
-        </w:rPr>
-        <w:t>Mendota’s only nitrogen fixers are Cyanobacteria. This could contribute to bloom even</w:t>
-      </w:r>
-      <w:r>
-        <w:rPr>
-          <w:rFonts w:ascii="Times New Roman" w:hAnsi="Times New Roman" w:cs="Times New Roman"/>
-          <w:sz w:val="24"/>
-          <w:szCs w:val="24"/>
-        </w:rPr>
-        <w:t>ts when nitrogen levels drop (cite Lucas’ paper)</w:t>
-      </w:r>
-    </w:p>
-    <w:p>
-      <w:pPr>
-        <w:pStyle w:val="ListParagraph"/>
-        <w:numPr>
-          <w:ilvl w:val="0"/>
-          <w:numId w:val="1"/>
-        </w:numPr>
-        <w:rPr>
-          <w:rFonts w:ascii="Times New Roman" w:hAnsi="Times New Roman" w:cs="Times New Roman"/>
-          <w:sz w:val="24"/>
-          <w:szCs w:val="24"/>
-        </w:rPr>
-      </w:pPr>
-      <w:r>
-        <w:rPr>
-          <w:rFonts w:ascii="Times New Roman" w:hAnsi="Times New Roman" w:cs="Times New Roman"/>
-          <w:sz w:val="24"/>
-          <w:szCs w:val="24"/>
-        </w:rPr>
-        <w:t>Sulfur oxidation is an important process in Trout Bog and less important in Mendota. Could be due to high levels of hydrogen sulfide in bogs (related to iron/</w:t>
-      </w:r>
-      <w:proofErr w:type="spellStart"/>
-      <w:r>
-        <w:rPr>
-          <w:rFonts w:ascii="Times New Roman" w:hAnsi="Times New Roman" w:cs="Times New Roman"/>
-          <w:sz w:val="24"/>
-          <w:szCs w:val="24"/>
-        </w:rPr>
-        <w:t>humic</w:t>
-      </w:r>
-      <w:proofErr w:type="spellEnd"/>
-      <w:r>
-        <w:rPr>
-          <w:rFonts w:ascii="Times New Roman" w:hAnsi="Times New Roman" w:cs="Times New Roman"/>
-          <w:sz w:val="24"/>
-          <w:szCs w:val="24"/>
-        </w:rPr>
-        <w:t xml:space="preserve"> electron transfer?) or due to higher energy electron sources in Mendota.</w:t>
-      </w:r>
     </w:p>
     <w:p>
       <w:pPr>

</xml_diff>

<commit_message>
Added trees with n.fix and sox to paper outline file
</commit_message>
<xml_diff>
--- a/paper_outline.docx
+++ b/paper_outline.docx
@@ -15,7 +15,14 @@
           <w:rFonts w:ascii="Times New Roman" w:hAnsi="Times New Roman" w:cs="Times New Roman"/>
           <w:color w:val="auto"/>
         </w:rPr>
-        <w:t>Building ecosystem functioning from bacterial populations</w:t>
+        <w:t>Building ecosystem functi</w:t>
+      </w:r>
+      <w:r>
+        <w:rPr>
+          <w:rFonts w:ascii="Times New Roman" w:hAnsi="Times New Roman" w:cs="Times New Roman"/>
+          <w:color w:val="auto"/>
+        </w:rPr>
+        <w:t>oning from bacterial population gene content</w:t>
       </w:r>
     </w:p>
     <w:p>
@@ -942,14 +949,6 @@
         </w:rPr>
         <w:t xml:space="preserve"> + JGI’s sequence analysis pipeline</w:t>
       </w:r>
-      <w:r>
-        <w:rPr>
-          <w:rFonts w:ascii="Times New Roman" w:hAnsi="Times New Roman" w:cs="Times New Roman"/>
-          <w:sz w:val="24"/>
-          <w:szCs w:val="24"/>
-        </w:rPr>
-        <w:t xml:space="preserve"> (mostly cite Sarah’s paper)</w:t>
-      </w:r>
     </w:p>
     <w:p>
       <w:pPr>
@@ -1051,6 +1050,7 @@
           <w:rFonts w:ascii="Times New Roman" w:hAnsi="Times New Roman" w:cs="Times New Roman"/>
           <w:sz w:val="24"/>
           <w:szCs w:val="24"/>
+          <w:u w:val="single"/>
         </w:rPr>
       </w:pPr>
       <w:r>
@@ -1067,7 +1067,16 @@
           <w:sz w:val="24"/>
           <w:szCs w:val="24"/>
         </w:rPr>
-        <w:t xml:space="preserve"> What else should go in an overview?</w:t>
+        <w:t xml:space="preserve"> </w:t>
+      </w:r>
+      <w:r>
+        <w:rPr>
+          <w:rFonts w:ascii="Times New Roman" w:hAnsi="Times New Roman" w:cs="Times New Roman"/>
+          <w:sz w:val="24"/>
+          <w:szCs w:val="24"/>
+          <w:u w:val="single"/>
+        </w:rPr>
+        <w:t>What else should go in an overview?</w:t>
       </w:r>
     </w:p>
     <w:p>
@@ -1104,10 +1113,10 @@
             <v:path o:extrusionok="f" gradientshapeok="t" o:connecttype="rect"/>
             <o:lock v:ext="edit" aspectratio="t"/>
           </v:shapetype>
-          <v:shape id="_x0000_i1025" type="#_x0000_t75" style="width:492.3pt;height:246.15pt" o:ole="">
+          <v:shape id="_x0000_i1025" type="#_x0000_t75" style="width:492.75pt;height:246pt" o:ole="">
             <v:imagedata r:id="rId5" o:title=""/>
           </v:shape>
-          <o:OLEObject Type="Embed" ProgID="AcroExch.Document.DC" ShapeID="_x0000_i1025" DrawAspect="Content" ObjectID="_1536563687" r:id="rId6"/>
+          <o:OLEObject Type="Embed" ProgID="AcroExch.Document.DC" ShapeID="_x0000_i1025" DrawAspect="Content" ObjectID="_1536819959" r:id="rId6"/>
         </w:object>
       </w:r>
     </w:p>
@@ -1126,10 +1135,10 @@
           <w:szCs w:val="24"/>
         </w:rPr>
         <w:object w:dxaOrig="12961" w:dyaOrig="6481">
-          <v:shape id="_x0000_i1026" type="#_x0000_t75" style="width:483.05pt;height:241.1pt" o:ole="">
+          <v:shape id="_x0000_i1026" type="#_x0000_t75" style="width:483pt;height:240.75pt" o:ole="">
             <v:imagedata r:id="rId7" o:title=""/>
           </v:shape>
-          <o:OLEObject Type="Embed" ProgID="AcroExch.Document.DC" ShapeID="_x0000_i1026" DrawAspect="Content" ObjectID="_1536563688" r:id="rId8"/>
+          <o:OLEObject Type="Embed" ProgID="AcroExch.Document.DC" ShapeID="_x0000_i1026" DrawAspect="Content" ObjectID="_1536819960" r:id="rId8"/>
         </w:object>
       </w:r>
       <w:r>
@@ -1676,8 +1685,6 @@
         </w:rPr>
         <w:t>Several</w:t>
       </w:r>
-      <w:bookmarkStart w:id="0" w:name="_GoBack"/>
-      <w:bookmarkEnd w:id="0"/>
       <w:r>
         <w:rPr>
           <w:rFonts w:ascii="Times New Roman" w:hAnsi="Times New Roman" w:cs="Times New Roman"/>
@@ -1887,6 +1894,65 @@
           <w:rFonts w:ascii="Times New Roman" w:hAnsi="Times New Roman" w:cs="Times New Roman"/>
           <w:sz w:val="24"/>
           <w:szCs w:val="24"/>
+          <w:u w:val="single"/>
+        </w:rPr>
+      </w:pPr>
+      <w:r>
+        <w:rPr>
+          <w:rFonts w:ascii="Times New Roman" w:hAnsi="Times New Roman" w:cs="Times New Roman"/>
+          <w:sz w:val="24"/>
+          <w:szCs w:val="24"/>
+          <w:u w:val="single"/>
+        </w:rPr>
+        <w:t xml:space="preserve">Any other interesting topics to look into? </w:t>
+      </w:r>
+      <w:proofErr w:type="spellStart"/>
+      <w:r>
+        <w:rPr>
+          <w:rFonts w:ascii="Times New Roman" w:hAnsi="Times New Roman" w:cs="Times New Roman"/>
+          <w:sz w:val="24"/>
+          <w:szCs w:val="24"/>
+          <w:u w:val="single"/>
+        </w:rPr>
+        <w:t>Anoxygenic</w:t>
+      </w:r>
+      <w:proofErr w:type="spellEnd"/>
+      <w:r>
+        <w:rPr>
+          <w:rFonts w:ascii="Times New Roman" w:hAnsi="Times New Roman" w:cs="Times New Roman"/>
+          <w:sz w:val="24"/>
+          <w:szCs w:val="24"/>
+          <w:u w:val="single"/>
+        </w:rPr>
+        <w:t xml:space="preserve"> aerobic photosynthesis? </w:t>
+      </w:r>
+      <w:proofErr w:type="spellStart"/>
+      <w:r>
+        <w:rPr>
+          <w:rFonts w:ascii="Times New Roman" w:hAnsi="Times New Roman" w:cs="Times New Roman"/>
+          <w:sz w:val="24"/>
+          <w:szCs w:val="24"/>
+          <w:u w:val="single"/>
+        </w:rPr>
+        <w:t>Humic</w:t>
+      </w:r>
+      <w:proofErr w:type="spellEnd"/>
+      <w:r>
+        <w:rPr>
+          <w:rFonts w:ascii="Times New Roman" w:hAnsi="Times New Roman" w:cs="Times New Roman"/>
+          <w:sz w:val="24"/>
+          <w:szCs w:val="24"/>
+          <w:u w:val="single"/>
+        </w:rPr>
+        <w:t xml:space="preserve"> acids as electron sinks?</w:t>
+      </w:r>
+    </w:p>
+    <w:p>
+      <w:pPr>
+        <w:rPr>
+          <w:rFonts w:ascii="Times New Roman" w:hAnsi="Times New Roman" w:cs="Times New Roman"/>
+          <w:sz w:val="24"/>
+          <w:szCs w:val="24"/>
         </w:rPr>
       </w:pPr>
     </w:p>
@@ -1977,7 +2043,6 @@
           <w:sz w:val="24"/>
           <w:szCs w:val="24"/>
         </w:rPr>
-        <w:lastRenderedPageBreak/>
         <w:t xml:space="preserve">Figure 2. Differences and similarities in pathway content between ecosystems. </w:t>
       </w:r>
       <w:r>
@@ -2135,101 +2200,434 @@
           <w:sz w:val="24"/>
           <w:szCs w:val="24"/>
         </w:rPr>
+        <w:t xml:space="preserve">Figure 3. Distribution of functions varies by lake. </w:t>
+      </w:r>
+      <w:r>
+        <w:rPr>
+          <w:rFonts w:ascii="Times New Roman" w:hAnsi="Times New Roman" w:cs="Times New Roman"/>
+          <w:sz w:val="24"/>
+          <w:szCs w:val="24"/>
+        </w:rPr>
+        <w:t>Some functions are widely distributed among taxa, while others are confined to certain phylogenetic groups. How widely dispersed a trait is often differs by lake.</w:t>
+      </w:r>
+    </w:p>
+    <w:p>
+      <w:pPr>
+        <w:rPr>
+          <w:rFonts w:ascii="Times New Roman" w:hAnsi="Times New Roman" w:cs="Times New Roman"/>
+          <w:sz w:val="24"/>
+          <w:szCs w:val="24"/>
+        </w:rPr>
+      </w:pPr>
+      <w:r>
+        <w:rPr>
+          <w:rFonts w:ascii="Times New Roman" w:hAnsi="Times New Roman" w:cs="Times New Roman"/>
+          <w:sz w:val="24"/>
+          <w:szCs w:val="24"/>
+        </w:rPr>
+        <w:t>This is a mock-up tree of the intended figure. The final version will have three panels for TB epi, TB hypo, and Mendota, with a total of about 200 genomes. The traits I’d like to show are nitrogen fixation and sulfur o</w:t>
+      </w:r>
+      <w:r>
+        <w:rPr>
+          <w:rFonts w:ascii="Times New Roman" w:hAnsi="Times New Roman" w:cs="Times New Roman"/>
+          <w:sz w:val="24"/>
+          <w:szCs w:val="24"/>
+        </w:rPr>
+        <w:t xml:space="preserve">xidation. </w:t>
+      </w:r>
+      <w:r>
+        <w:rPr>
+          <w:rFonts w:ascii="Times New Roman" w:hAnsi="Times New Roman" w:cs="Times New Roman"/>
+          <w:sz w:val="24"/>
+          <w:szCs w:val="24"/>
+          <w:u w:val="single"/>
+        </w:rPr>
+        <w:t>Make 6 panels or</w:t>
+      </w:r>
+      <w:r>
+        <w:rPr>
+          <w:rFonts w:ascii="Times New Roman" w:hAnsi="Times New Roman" w:cs="Times New Roman"/>
+          <w:sz w:val="24"/>
+          <w:szCs w:val="24"/>
+          <w:u w:val="single"/>
+        </w:rPr>
+        <w:t xml:space="preserve"> add two circles on each tip</w:t>
+      </w:r>
+      <w:r>
+        <w:rPr>
+          <w:rFonts w:ascii="Times New Roman" w:hAnsi="Times New Roman" w:cs="Times New Roman"/>
+          <w:sz w:val="24"/>
+          <w:szCs w:val="24"/>
+        </w:rPr>
+        <w:t>?</w:t>
+      </w:r>
+      <w:r>
+        <w:rPr>
+          <w:rFonts w:ascii="Times New Roman" w:hAnsi="Times New Roman" w:cs="Times New Roman"/>
+          <w:sz w:val="24"/>
+          <w:szCs w:val="24"/>
+        </w:rPr>
+        <w:t xml:space="preserve"> </w:t>
+      </w:r>
+    </w:p>
+    <w:p>
+      <w:pPr>
+        <w:rPr>
+          <w:rFonts w:ascii="Times New Roman" w:hAnsi="Times New Roman" w:cs="Times New Roman"/>
+          <w:sz w:val="24"/>
+          <w:szCs w:val="24"/>
+        </w:rPr>
+      </w:pPr>
+    </w:p>
+    <w:p>
+      <w:pPr>
+        <w:rPr>
+          <w:rFonts w:ascii="Times New Roman" w:hAnsi="Times New Roman" w:cs="Times New Roman"/>
+          <w:sz w:val="24"/>
+          <w:szCs w:val="24"/>
+        </w:rPr>
+      </w:pPr>
+    </w:p>
+    <w:p>
+      <w:pPr>
+        <w:rPr>
+          <w:rFonts w:ascii="Times New Roman" w:hAnsi="Times New Roman" w:cs="Times New Roman"/>
+          <w:sz w:val="24"/>
+          <w:szCs w:val="24"/>
+        </w:rPr>
+      </w:pPr>
+      <w:r>
+        <w:rPr>
+          <w:noProof/>
+        </w:rPr>
+        <w:drawing>
+          <wp:inline distT="0" distB="0" distL="0" distR="0" wp14:anchorId="1D3B1C64" wp14:editId="7FBCE910">
+            <wp:extent cx="2147181" cy="2733675"/>
+            <wp:effectExtent l="0" t="0" r="5715" b="0"/>
+            <wp:docPr id="3" name="Picture 3"/>
+            <wp:cNvGraphicFramePr>
+              <a:graphicFrameLocks xmlns:a="http://schemas.openxmlformats.org/drawingml/2006/main" noChangeAspect="1"/>
+            </wp:cNvGraphicFramePr>
+            <a:graphic xmlns:a="http://schemas.openxmlformats.org/drawingml/2006/main">
+              <a:graphicData uri="http://schemas.openxmlformats.org/drawingml/2006/picture">
+                <pic:pic xmlns:pic="http://schemas.openxmlformats.org/drawingml/2006/picture">
+                  <pic:nvPicPr>
+                    <pic:cNvPr id="1" name=""/>
+                    <pic:cNvPicPr/>
+                  </pic:nvPicPr>
+                  <pic:blipFill rotWithShape="1">
+                    <a:blip r:embed="rId10"/>
+                    <a:srcRect l="27693" t="3703" r="23925" b="16143"/>
+                    <a:stretch/>
+                  </pic:blipFill>
+                  <pic:spPr bwMode="auto">
+                    <a:xfrm>
+                      <a:off x="0" y="0"/>
+                      <a:ext cx="2176226" cy="2770654"/>
+                    </a:xfrm>
+                    <a:prstGeom prst="rect">
+                      <a:avLst/>
+                    </a:prstGeom>
+                    <a:ln>
+                      <a:noFill/>
+                    </a:ln>
+                    <a:extLst>
+                      <a:ext uri="{53640926-AAD7-44D8-BBD7-CCE9431645EC}">
+                        <a14:shadowObscured xmlns:a14="http://schemas.microsoft.com/office/drawing/2010/main"/>
+                      </a:ext>
+                    </a:extLst>
+                  </pic:spPr>
+                </pic:pic>
+              </a:graphicData>
+            </a:graphic>
+          </wp:inline>
+        </w:drawing>
+      </w:r>
+      <w:r>
+        <w:rPr>
+          <w:noProof/>
+        </w:rPr>
+        <w:drawing>
+          <wp:inline distT="0" distB="0" distL="0" distR="0" wp14:anchorId="0D46089F" wp14:editId="52C56E56">
+            <wp:extent cx="2163700" cy="2676525"/>
+            <wp:effectExtent l="0" t="0" r="8255" b="0"/>
+            <wp:docPr id="4" name="Picture 4"/>
+            <wp:cNvGraphicFramePr>
+              <a:graphicFrameLocks xmlns:a="http://schemas.openxmlformats.org/drawingml/2006/main" noChangeAspect="1"/>
+            </wp:cNvGraphicFramePr>
+            <a:graphic xmlns:a="http://schemas.openxmlformats.org/drawingml/2006/main">
+              <a:graphicData uri="http://schemas.openxmlformats.org/drawingml/2006/picture">
+                <pic:pic xmlns:pic="http://schemas.openxmlformats.org/drawingml/2006/picture">
+                  <pic:nvPicPr>
+                    <pic:cNvPr id="1" name=""/>
+                    <pic:cNvPicPr/>
+                  </pic:nvPicPr>
+                  <pic:blipFill rotWithShape="1">
+                    <a:blip r:embed="rId11"/>
+                    <a:srcRect l="27724" t="3962" r="22917" b="16586"/>
+                    <a:stretch/>
+                  </pic:blipFill>
+                  <pic:spPr bwMode="auto">
+                    <a:xfrm>
+                      <a:off x="0" y="0"/>
+                      <a:ext cx="2189476" cy="2708410"/>
+                    </a:xfrm>
+                    <a:prstGeom prst="rect">
+                      <a:avLst/>
+                    </a:prstGeom>
+                    <a:ln>
+                      <a:noFill/>
+                    </a:ln>
+                    <a:extLst>
+                      <a:ext uri="{53640926-AAD7-44D8-BBD7-CCE9431645EC}">
+                        <a14:shadowObscured xmlns:a14="http://schemas.microsoft.com/office/drawing/2010/main"/>
+                      </a:ext>
+                    </a:extLst>
+                  </pic:spPr>
+                </pic:pic>
+              </a:graphicData>
+            </a:graphic>
+          </wp:inline>
+        </w:drawing>
+      </w:r>
+      <w:r>
+        <w:rPr>
+          <w:noProof/>
+        </w:rPr>
+        <w:drawing>
+          <wp:inline distT="0" distB="0" distL="0" distR="0" wp14:anchorId="2EF39DA8" wp14:editId="52F4024F">
+            <wp:extent cx="2238375" cy="2384218"/>
+            <wp:effectExtent l="0" t="0" r="0" b="0"/>
+            <wp:docPr id="5" name="Picture 5"/>
+            <wp:cNvGraphicFramePr>
+              <a:graphicFrameLocks xmlns:a="http://schemas.openxmlformats.org/drawingml/2006/main" noChangeAspect="1"/>
+            </wp:cNvGraphicFramePr>
+            <a:graphic xmlns:a="http://schemas.openxmlformats.org/drawingml/2006/main">
+              <a:graphicData uri="http://schemas.openxmlformats.org/drawingml/2006/picture">
+                <pic:pic xmlns:pic="http://schemas.openxmlformats.org/drawingml/2006/picture">
+                  <pic:nvPicPr>
+                    <pic:cNvPr id="1" name=""/>
+                    <pic:cNvPicPr/>
+                  </pic:nvPicPr>
+                  <pic:blipFill rotWithShape="1">
+                    <a:blip r:embed="rId12"/>
+                    <a:srcRect l="25000" t="3337" r="18430" b="18254"/>
+                    <a:stretch/>
+                  </pic:blipFill>
+                  <pic:spPr bwMode="auto">
+                    <a:xfrm>
+                      <a:off x="0" y="0"/>
+                      <a:ext cx="2258344" cy="2405488"/>
+                    </a:xfrm>
+                    <a:prstGeom prst="rect">
+                      <a:avLst/>
+                    </a:prstGeom>
+                    <a:ln>
+                      <a:noFill/>
+                    </a:ln>
+                    <a:extLst>
+                      <a:ext uri="{53640926-AAD7-44D8-BBD7-CCE9431645EC}">
+                        <a14:shadowObscured xmlns:a14="http://schemas.microsoft.com/office/drawing/2010/main"/>
+                      </a:ext>
+                    </a:extLst>
+                  </pic:spPr>
+                </pic:pic>
+              </a:graphicData>
+            </a:graphic>
+          </wp:inline>
+        </w:drawing>
+      </w:r>
+      <w:r>
+        <w:rPr>
+          <w:noProof/>
+        </w:rPr>
+        <w:drawing>
+          <wp:inline distT="0" distB="0" distL="0" distR="0" wp14:anchorId="28C82CEB" wp14:editId="1CCF9137">
+            <wp:extent cx="1771499" cy="2543175"/>
+            <wp:effectExtent l="0" t="0" r="635" b="0"/>
+            <wp:docPr id="7" name="Picture 7"/>
+            <wp:cNvGraphicFramePr>
+              <a:graphicFrameLocks xmlns:a="http://schemas.openxmlformats.org/drawingml/2006/main" noChangeAspect="1"/>
+            </wp:cNvGraphicFramePr>
+            <a:graphic xmlns:a="http://schemas.openxmlformats.org/drawingml/2006/main">
+              <a:graphicData uri="http://schemas.openxmlformats.org/drawingml/2006/picture">
+                <pic:pic xmlns:pic="http://schemas.openxmlformats.org/drawingml/2006/picture">
+                  <pic:nvPicPr>
+                    <pic:cNvPr id="1" name=""/>
+                    <pic:cNvPicPr/>
+                  </pic:nvPicPr>
+                  <pic:blipFill rotWithShape="1">
+                    <a:blip r:embed="rId13"/>
+                    <a:srcRect l="31410" t="4171" r="26282" b="16794"/>
+                    <a:stretch/>
+                  </pic:blipFill>
+                  <pic:spPr bwMode="auto">
+                    <a:xfrm>
+                      <a:off x="0" y="0"/>
+                      <a:ext cx="1778056" cy="2552588"/>
+                    </a:xfrm>
+                    <a:prstGeom prst="rect">
+                      <a:avLst/>
+                    </a:prstGeom>
+                    <a:ln>
+                      <a:noFill/>
+                    </a:ln>
+                    <a:extLst>
+                      <a:ext uri="{53640926-AAD7-44D8-BBD7-CCE9431645EC}">
+                        <a14:shadowObscured xmlns:a14="http://schemas.microsoft.com/office/drawing/2010/main"/>
+                      </a:ext>
+                    </a:extLst>
+                  </pic:spPr>
+                </pic:pic>
+              </a:graphicData>
+            </a:graphic>
+          </wp:inline>
+        </w:drawing>
+      </w:r>
+    </w:p>
+    <w:p>
+      <w:pPr>
+        <w:rPr>
+          <w:rFonts w:ascii="Times New Roman" w:hAnsi="Times New Roman" w:cs="Times New Roman"/>
+          <w:sz w:val="24"/>
+          <w:szCs w:val="24"/>
+        </w:rPr>
+      </w:pPr>
+    </w:p>
+    <w:p>
+      <w:pPr>
+        <w:rPr>
+          <w:rFonts w:ascii="Times New Roman" w:hAnsi="Times New Roman" w:cs="Times New Roman"/>
+          <w:sz w:val="24"/>
+          <w:szCs w:val="24"/>
+        </w:rPr>
+      </w:pPr>
+    </w:p>
+    <w:p>
+      <w:pPr>
+        <w:rPr>
+          <w:rFonts w:ascii="Times New Roman" w:hAnsi="Times New Roman" w:cs="Times New Roman"/>
+          <w:sz w:val="24"/>
+          <w:szCs w:val="24"/>
+        </w:rPr>
+      </w:pPr>
+      <w:r>
+        <w:rPr>
+          <w:noProof/>
+        </w:rPr>
         <w:lastRenderedPageBreak/>
-        <w:t xml:space="preserve">Figure 3. Distribution of functions varies by lake. </w:t>
-      </w:r>
-      <w:r>
-        <w:rPr>
-          <w:rFonts w:ascii="Times New Roman" w:hAnsi="Times New Roman" w:cs="Times New Roman"/>
-          <w:sz w:val="24"/>
-          <w:szCs w:val="24"/>
-        </w:rPr>
-        <w:t>Some functions are widely distributed among taxa, while others are confined to certain phylogenetic groups. How widely dispersed a trait is often differs by lake.</w:t>
-      </w:r>
-    </w:p>
-    <w:p>
-      <w:pPr>
-        <w:rPr>
-          <w:rFonts w:ascii="Times New Roman" w:hAnsi="Times New Roman" w:cs="Times New Roman"/>
-          <w:sz w:val="24"/>
-          <w:szCs w:val="24"/>
-        </w:rPr>
-      </w:pPr>
-      <w:r>
-        <w:rPr>
-          <w:rFonts w:ascii="Times New Roman" w:hAnsi="Times New Roman" w:cs="Times New Roman"/>
-          <w:sz w:val="24"/>
-          <w:szCs w:val="24"/>
-        </w:rPr>
-        <w:t>This is a mock-up tree of the intended figure. The final version will have three panels for TB epi, TB hypo, and Mendota, with a total of about 200 genomes. The traits I’d like to show are nitrogen fixation and sulfur oxidation. Make 6 panels or I can add two circles on each tip?</w:t>
-      </w:r>
-      <w:r>
-        <w:rPr>
-          <w:rFonts w:ascii="Times New Roman" w:hAnsi="Times New Roman" w:cs="Times New Roman"/>
-          <w:sz w:val="24"/>
-          <w:szCs w:val="24"/>
-        </w:rPr>
-        <w:object w:dxaOrig="6481" w:dyaOrig="6481">
-          <v:shape id="_x0000_i1027" type="#_x0000_t75" style="width:324pt;height:324pt" o:ole="">
-            <v:imagedata r:id="rId10" o:title=""/>
-          </v:shape>
-          <o:OLEObject Type="Embed" ProgID="AcroExch.Document.DC" ShapeID="_x0000_i1027" DrawAspect="Content" ObjectID="_1536563689" r:id="rId11"/>
-        </w:object>
-      </w:r>
-    </w:p>
-    <w:p>
-      <w:pPr>
-        <w:rPr>
-          <w:rFonts w:ascii="Times New Roman" w:hAnsi="Times New Roman" w:cs="Times New Roman"/>
-          <w:sz w:val="24"/>
-          <w:szCs w:val="24"/>
-        </w:rPr>
-      </w:pPr>
-    </w:p>
-    <w:p>
-      <w:pPr>
-        <w:rPr>
-          <w:rFonts w:ascii="Times New Roman" w:hAnsi="Times New Roman" w:cs="Times New Roman"/>
-          <w:sz w:val="24"/>
-          <w:szCs w:val="24"/>
-        </w:rPr>
-      </w:pPr>
-    </w:p>
-    <w:p>
-      <w:pPr>
-        <w:rPr>
-          <w:rFonts w:ascii="Times New Roman" w:hAnsi="Times New Roman" w:cs="Times New Roman"/>
-          <w:sz w:val="24"/>
-          <w:szCs w:val="24"/>
-        </w:rPr>
-      </w:pPr>
-    </w:p>
-    <w:p>
-      <w:pPr>
-        <w:rPr>
-          <w:rFonts w:ascii="Times New Roman" w:hAnsi="Times New Roman" w:cs="Times New Roman"/>
-          <w:sz w:val="24"/>
-          <w:szCs w:val="24"/>
-        </w:rPr>
-      </w:pPr>
-    </w:p>
-    <w:p>
-      <w:pPr>
-        <w:rPr>
-          <w:rFonts w:ascii="Times New Roman" w:hAnsi="Times New Roman" w:cs="Times New Roman"/>
-          <w:sz w:val="24"/>
-          <w:szCs w:val="24"/>
-        </w:rPr>
-      </w:pPr>
-    </w:p>
-    <w:p>
-      <w:pPr>
-        <w:rPr>
-          <w:rFonts w:ascii="Times New Roman" w:hAnsi="Times New Roman" w:cs="Times New Roman"/>
-          <w:sz w:val="24"/>
-          <w:szCs w:val="24"/>
-        </w:rPr>
-      </w:pPr>
+        <w:drawing>
+          <wp:inline distT="0" distB="0" distL="0" distR="0" wp14:anchorId="11AF6B99" wp14:editId="0E9FC440">
+            <wp:extent cx="2634996" cy="2714625"/>
+            <wp:effectExtent l="0" t="0" r="0" b="0"/>
+            <wp:docPr id="9" name="Picture 9"/>
+            <wp:cNvGraphicFramePr>
+              <a:graphicFrameLocks xmlns:a="http://schemas.openxmlformats.org/drawingml/2006/main" noChangeAspect="1"/>
+            </wp:cNvGraphicFramePr>
+            <a:graphic xmlns:a="http://schemas.openxmlformats.org/drawingml/2006/main">
+              <a:graphicData uri="http://schemas.openxmlformats.org/drawingml/2006/picture">
+                <pic:pic xmlns:pic="http://schemas.openxmlformats.org/drawingml/2006/picture">
+                  <pic:nvPicPr>
+                    <pic:cNvPr id="1" name=""/>
+                    <pic:cNvPicPr/>
+                  </pic:nvPicPr>
+                  <pic:blipFill rotWithShape="1">
+                    <a:blip r:embed="rId14"/>
+                    <a:srcRect l="24199" t="3963" r="17468" b="17837"/>
+                    <a:stretch/>
+                  </pic:blipFill>
+                  <pic:spPr bwMode="auto">
+                    <a:xfrm>
+                      <a:off x="0" y="0"/>
+                      <a:ext cx="2646976" cy="2726967"/>
+                    </a:xfrm>
+                    <a:prstGeom prst="rect">
+                      <a:avLst/>
+                    </a:prstGeom>
+                    <a:ln>
+                      <a:noFill/>
+                    </a:ln>
+                    <a:extLst>
+                      <a:ext uri="{53640926-AAD7-44D8-BBD7-CCE9431645EC}">
+                        <a14:shadowObscured xmlns:a14="http://schemas.microsoft.com/office/drawing/2010/main"/>
+                      </a:ext>
+                    </a:extLst>
+                  </pic:spPr>
+                </pic:pic>
+              </a:graphicData>
+            </a:graphic>
+          </wp:inline>
+        </w:drawing>
+      </w:r>
+      <w:r>
+        <w:rPr>
+          <w:noProof/>
+        </w:rPr>
+        <w:drawing>
+          <wp:anchor distT="0" distB="0" distL="114300" distR="114300" simplePos="0" relativeHeight="251658240" behindDoc="0" locked="0" layoutInCell="1" allowOverlap="1">
+            <wp:simplePos x="914400" y="914400"/>
+            <wp:positionH relativeFrom="column">
+              <wp:align>left</wp:align>
+            </wp:positionH>
+            <wp:positionV relativeFrom="paragraph">
+              <wp:align>top</wp:align>
+            </wp:positionV>
+            <wp:extent cx="2254729" cy="2733675"/>
+            <wp:effectExtent l="0" t="0" r="0" b="0"/>
+            <wp:wrapSquare wrapText="bothSides"/>
+            <wp:docPr id="8" name="Picture 8"/>
+            <wp:cNvGraphicFramePr>
+              <a:graphicFrameLocks xmlns:a="http://schemas.openxmlformats.org/drawingml/2006/main" noChangeAspect="1"/>
+            </wp:cNvGraphicFramePr>
+            <a:graphic xmlns:a="http://schemas.openxmlformats.org/drawingml/2006/main">
+              <a:graphicData uri="http://schemas.openxmlformats.org/drawingml/2006/picture">
+                <pic:pic xmlns:pic="http://schemas.openxmlformats.org/drawingml/2006/picture">
+                  <pic:nvPicPr>
+                    <pic:cNvPr id="1" name=""/>
+                    <pic:cNvPicPr/>
+                  </pic:nvPicPr>
+                  <pic:blipFill rotWithShape="1">
+                    <a:blip r:embed="rId15">
+                      <a:extLst>
+                        <a:ext uri="{28A0092B-C50C-407E-A947-70E740481C1C}">
+                          <a14:useLocalDpi xmlns:a14="http://schemas.microsoft.com/office/drawing/2010/main" val="0"/>
+                        </a:ext>
+                      </a:extLst>
+                    </a:blip>
+                    <a:srcRect l="28868" t="3951" r="22329" b="18919"/>
+                    <a:stretch/>
+                  </pic:blipFill>
+                  <pic:spPr bwMode="auto">
+                    <a:xfrm>
+                      <a:off x="0" y="0"/>
+                      <a:ext cx="2254729" cy="2733675"/>
+                    </a:xfrm>
+                    <a:prstGeom prst="rect">
+                      <a:avLst/>
+                    </a:prstGeom>
+                    <a:ln>
+                      <a:noFill/>
+                    </a:ln>
+                    <a:extLst>
+                      <a:ext uri="{53640926-AAD7-44D8-BBD7-CCE9431645EC}">
+                        <a14:shadowObscured xmlns:a14="http://schemas.microsoft.com/office/drawing/2010/main"/>
+                      </a:ext>
+                    </a:extLst>
+                  </pic:spPr>
+                </pic:pic>
+              </a:graphicData>
+            </a:graphic>
+          </wp:anchor>
+        </w:drawing>
+      </w:r>
+      <w:r>
+        <w:rPr>
+          <w:rFonts w:ascii="Times New Roman" w:hAnsi="Times New Roman" w:cs="Times New Roman"/>
+          <w:sz w:val="24"/>
+          <w:szCs w:val="24"/>
+        </w:rPr>
+        <w:br w:type="textWrapping" w:clear="all"/>
+      </w:r>
     </w:p>
     <w:p>
       <w:pPr>
@@ -2266,7 +2664,6 @@
           <w:sz w:val="28"/>
           <w:szCs w:val="28"/>
         </w:rPr>
-        <w:lastRenderedPageBreak/>
         <w:t>Discussion</w:t>
       </w:r>
     </w:p>
@@ -2289,25 +2686,7 @@
           <w:sz w:val="24"/>
           <w:szCs w:val="24"/>
         </w:rPr>
-        <w:t xml:space="preserve">Overall, many functions are shared between lakes, despite differences in the taxa </w:t>
-      </w:r>
-      <w:proofErr w:type="gramStart"/>
-      <w:r>
-        <w:rPr>
-          <w:rFonts w:ascii="Times New Roman" w:hAnsi="Times New Roman" w:cs="Times New Roman"/>
-          <w:sz w:val="24"/>
-          <w:szCs w:val="24"/>
-        </w:rPr>
-        <w:t>performing</w:t>
-      </w:r>
-      <w:proofErr w:type="gramEnd"/>
-      <w:r>
-        <w:rPr>
-          <w:rFonts w:ascii="Times New Roman" w:hAnsi="Times New Roman" w:cs="Times New Roman"/>
-          <w:sz w:val="24"/>
-          <w:szCs w:val="24"/>
-        </w:rPr>
-        <w:t xml:space="preserve"> those functions.</w:t>
+        <w:t>Overall, many functions are shared between lakes, despite differences in the taxa performing those functions.</w:t>
       </w:r>
     </w:p>
     <w:p>
@@ -2457,7 +2836,23 @@
           <w:sz w:val="24"/>
           <w:szCs w:val="24"/>
         </w:rPr>
-        <w:t>Sulfur oxidation is an important process in Trout Bog and less important in Mendota. Could be due to high levels of hydrogen sulfide in bogs (related to iron/</w:t>
+        <w:t>Sulfur oxidation is an important process in Trout Bog and less important in Mendota. Could be due to high levels of hydrogen sulfide in bogs or due to higher energy electron sources in Mendota.</w:t>
+      </w:r>
+      <w:r>
+        <w:rPr>
+          <w:rFonts w:ascii="Times New Roman" w:hAnsi="Times New Roman" w:cs="Times New Roman"/>
+          <w:sz w:val="24"/>
+          <w:szCs w:val="24"/>
+        </w:rPr>
+        <w:t xml:space="preserve"> (What S species are in Trout Bog vs Mendota?</w:t>
+      </w:r>
+      <w:r>
+        <w:rPr>
+          <w:rFonts w:ascii="Times New Roman" w:hAnsi="Times New Roman" w:cs="Times New Roman"/>
+          <w:sz w:val="24"/>
+          <w:szCs w:val="24"/>
+        </w:rPr>
+        <w:t xml:space="preserve"> – update: </w:t>
       </w:r>
       <w:proofErr w:type="spellStart"/>
       <w:r>
@@ -2466,7 +2861,7 @@
           <w:sz w:val="24"/>
           <w:szCs w:val="24"/>
         </w:rPr>
-        <w:t>humic</w:t>
+        <w:t>EStan</w:t>
       </w:r>
       <w:proofErr w:type="spellEnd"/>
       <w:r>
@@ -2475,40 +2870,6 @@
           <w:sz w:val="24"/>
           <w:szCs w:val="24"/>
         </w:rPr>
-        <w:t xml:space="preserve"> electron transfer?) or due to higher energy electron sources in Mendota.</w:t>
-      </w:r>
-      <w:r>
-        <w:rPr>
-          <w:rFonts w:ascii="Times New Roman" w:hAnsi="Times New Roman" w:cs="Times New Roman"/>
-          <w:sz w:val="24"/>
-          <w:szCs w:val="24"/>
-        </w:rPr>
-        <w:t xml:space="preserve"> (What S species are in Trout Bog vs Mendota?</w:t>
-      </w:r>
-      <w:r>
-        <w:rPr>
-          <w:rFonts w:ascii="Times New Roman" w:hAnsi="Times New Roman" w:cs="Times New Roman"/>
-          <w:sz w:val="24"/>
-          <w:szCs w:val="24"/>
-        </w:rPr>
-        <w:t xml:space="preserve"> – update: </w:t>
-      </w:r>
-      <w:proofErr w:type="spellStart"/>
-      <w:r>
-        <w:rPr>
-          <w:rFonts w:ascii="Times New Roman" w:hAnsi="Times New Roman" w:cs="Times New Roman"/>
-          <w:sz w:val="24"/>
-          <w:szCs w:val="24"/>
-        </w:rPr>
-        <w:t>EStan</w:t>
-      </w:r>
-      <w:proofErr w:type="spellEnd"/>
-      <w:r>
-        <w:rPr>
-          <w:rFonts w:ascii="Times New Roman" w:hAnsi="Times New Roman" w:cs="Times New Roman"/>
-          <w:sz w:val="24"/>
-          <w:szCs w:val="24"/>
-        </w:rPr>
         <w:t xml:space="preserve"> says no one’s looked beyond the SO4 measurements on the LTER website</w:t>
       </w:r>
       <w:r>
@@ -2519,6 +2880,8 @@
         </w:rPr>
         <w:t>)</w:t>
       </w:r>
+      <w:bookmarkStart w:id="0" w:name="_GoBack"/>
+      <w:bookmarkEnd w:id="0"/>
     </w:p>
     <w:sectPr>
       <w:pgSz w:w="12240" w:h="15840"/>

</xml_diff>